<commit_message>
added Slides and minor update to docs
</commit_message>
<xml_diff>
--- a/docs/Documentatie_Proiect_PWS_Ontologia_aplicatiilor_mobile-MelemciucMarius-Constantin_HasnaRobert.docx
+++ b/docs/Documentatie_Proiect_PWS_Ontologia_aplicatiilor_mobile-MelemciucMarius-Constantin_HasnaRobert.docx
@@ -782,8 +782,16 @@
     <w:p>
       <w:pPr>
         <w:spacing w:line="360" w:lineRule="auto"/>
-        <w:contextualSpacing w:val="0"/>
-      </w:pPr>
+        <w:ind w:firstLine="720"/>
+        <w:contextualSpacing w:val="0"/>
+      </w:pPr>
+      <w:r>
+        <w:rPr>
+          <w:sz w:val="24"/>
+          <w:rtl w:val="0"/>
+        </w:rPr>
+        <w:t xml:space="preserve">Scopul ontologiei este acela de a oferi o privire cat mai generală, de ansamblu asupra modelării și clasificării aplicațiilor mobile, împreună cu niște exemple concrete.</w:t>
+      </w:r>
       <w:r>
         <w:rPr>
           <w:b w:val="1"/>
@@ -792,6 +800,13 @@
         </w:rPr>
         <w:tab/>
       </w:r>
+    </w:p>
+    <w:p>
+      <w:pPr>
+        <w:spacing w:line="360" w:lineRule="auto"/>
+        <w:ind w:firstLine="720"/>
+        <w:contextualSpacing w:val="0"/>
+      </w:pPr>
       <w:r>
         <w:rPr>
           <w:sz w:val="24"/>
@@ -913,39 +928,6 @@
     <w:p>
       <w:pPr>
         <w:spacing w:line="240" w:lineRule="auto"/>
-        <w:contextualSpacing w:val="0"/>
-      </w:pPr>
-      <w:r>
-        <w:rPr>
-          <w:rtl w:val="0"/>
-        </w:rPr>
-      </w:r>
-    </w:p>
-    <w:p>
-      <w:pPr>
-        <w:spacing w:line="240" w:lineRule="auto"/>
-        <w:contextualSpacing w:val="0"/>
-      </w:pPr>
-      <w:r>
-        <w:rPr>
-          <w:rtl w:val="0"/>
-        </w:rPr>
-      </w:r>
-    </w:p>
-    <w:p>
-      <w:pPr>
-        <w:spacing w:line="240" w:lineRule="auto"/>
-        <w:contextualSpacing w:val="0"/>
-      </w:pPr>
-      <w:r>
-        <w:rPr>
-          <w:rtl w:val="0"/>
-        </w:rPr>
-      </w:r>
-    </w:p>
-    <w:p>
-      <w:pPr>
-        <w:spacing w:line="360" w:lineRule="auto"/>
         <w:contextualSpacing w:val="0"/>
       </w:pPr>
       <w:r>
@@ -1043,7 +1025,7 @@
           <w:sz w:val="24"/>
           <w:rtl w:val="0"/>
         </w:rPr>
-        <w:t xml:space="preserve">Pentru crearea ontologiei s-au folosit în jur de 31 de clase, care desemnează cele mai de importante arii de interes pentru utilizatorii aplicațiilor mobile, care le reprezintă interesele, ceea ce urmăresc și după ce se ghidează ei.</w:t>
+        <w:t xml:space="preserve">Pentru crearea ontologiei s-au folosit 31 de clase, care desemnează cele mai de importante arii de interes pentru utilizatorii aplicațiilor mobile, care le reprezintă interesele, ceea ce urmăresc și după ce se ghidează ei.</w:t>
       </w:r>
     </w:p>
     <w:p>
@@ -1964,12 +1946,12 @@
           <wp:inline distB="114300" distT="114300" distL="114300" distR="114300">
             <wp:extent cx="4601500" cy="2395538"/>
             <wp:effectExtent b="0" l="0" r="0" t="0"/>
-            <wp:docPr descr="Screen Shot 2015-03-24 at 9.41.24 PM.png" id="8" name="image17.png"/>
+            <wp:docPr descr="Screen Shot 2015-03-24 at 9.41.24 PM.png" id="8" name="image18.png"/>
             <a:graphic>
               <a:graphicData uri="http://schemas.openxmlformats.org/drawingml/2006/picture">
                 <pic:pic>
                   <pic:nvPicPr>
-                    <pic:cNvPr descr="Screen Shot 2015-03-24 at 9.41.24 PM.png" id="0" name="image17.png"/>
+                    <pic:cNvPr descr="Screen Shot 2015-03-24 at 9.41.24 PM.png" id="0" name="image18.png"/>
                     <pic:cNvPicPr preferRelativeResize="0"/>
                   </pic:nvPicPr>
                   <pic:blipFill>
@@ -2344,45 +2326,32 @@
         </w:rPr>
         <w:tab/>
       </w:r>
-    </w:p>
-    <w:p>
-      <w:pPr>
-        <w:spacing w:line="360" w:lineRule="auto"/>
-        <w:contextualSpacing w:val="0"/>
-      </w:pPr>
-      <w:r>
-        <w:rPr>
-          <w:sz w:val="24"/>
+      <w:r>
+        <w:rPr>
+          <w:sz w:val="32"/>
+          <w:rtl w:val="0"/>
+        </w:rPr>
+        <w:t xml:space="preserve">3.1.3 Platformă</w:t>
+      </w:r>
+    </w:p>
+    <w:p>
+      <w:pPr>
+        <w:spacing w:line="360" w:lineRule="auto"/>
+        <w:contextualSpacing w:val="0"/>
+      </w:pPr>
+      <w:r>
+        <w:rPr>
+          <w:sz w:val="32"/>
           <w:rtl w:val="0"/>
         </w:rPr>
         <w:tab/>
       </w:r>
       <w:r>
         <w:rPr>
-          <w:sz w:val="32"/>
-          <w:rtl w:val="0"/>
-        </w:rPr>
-        <w:t xml:space="preserve">3.1.3 Platformă</w:t>
-      </w:r>
-    </w:p>
-    <w:p>
-      <w:pPr>
-        <w:spacing w:line="360" w:lineRule="auto"/>
-        <w:contextualSpacing w:val="0"/>
-      </w:pPr>
-      <w:r>
-        <w:rPr>
-          <w:sz w:val="32"/>
-          <w:rtl w:val="0"/>
-        </w:rPr>
-        <w:tab/>
-      </w:r>
-      <w:r>
-        <w:rPr>
-          <w:sz w:val="24"/>
-          <w:rtl w:val="0"/>
-        </w:rPr>
-        <w:t xml:space="preserve">Clasa aceasta reprezintă platformele mobile pentru care se pot dezolva aplicații, cum ar fi platforma </w:t>
+          <w:sz w:val="24"/>
+          <w:rtl w:val="0"/>
+        </w:rPr>
+        <w:t xml:space="preserve">Clasa aceasta reprezintă platformele mobile pentru care se pot dezvolta aplicații, cum ar fi platforma </w:t>
       </w:r>
       <w:r>
         <w:rPr>
@@ -2441,12 +2410,12 @@
           <wp:inline distB="114300" distT="114300" distL="114300" distR="114300">
             <wp:extent cx="3481388" cy="1467316"/>
             <wp:effectExtent b="0" l="0" r="0" t="0"/>
-            <wp:docPr descr="Screen Shot 2015-03-24 at 9.44.06 PM.png" id="9" name="image18.png"/>
+            <wp:docPr descr="Screen Shot 2015-03-24 at 9.44.06 PM.png" id="9" name="image19.png"/>
             <a:graphic>
               <a:graphicData uri="http://schemas.openxmlformats.org/drawingml/2006/picture">
                 <pic:pic>
                   <pic:nvPicPr>
-                    <pic:cNvPr descr="Screen Shot 2015-03-24 at 9.44.06 PM.png" id="0" name="image18.png"/>
+                    <pic:cNvPr descr="Screen Shot 2015-03-24 at 9.44.06 PM.png" id="0" name="image19.png"/>
                     <pic:cNvPicPr preferRelativeResize="0"/>
                   </pic:nvPicPr>
                   <pic:blipFill>
@@ -2525,7 +2494,7 @@
           <w:sz w:val="24"/>
           <w:rtl w:val="0"/>
         </w:rPr>
-        <w:t xml:space="preserve">Clasa Producător modelează producătorii aplicațiilor mobile, entitățile de sine stătătoare care sunt responsabile de crearea, lansarea pe piață si întreținerea ulterioară a lor in vedea anumitor bug-uri.</w:t>
+        <w:t xml:space="preserve">Clasa Producător modelează producătorii aplicațiilor mobile, entitățile de sine stătătoare care sunt responsabile de crearea, lansarea pe piață si întreținerea ulterioară în vederea bug-urilor.</w:t>
       </w:r>
     </w:p>
     <w:p>
@@ -2539,12 +2508,12 @@
           <wp:inline distB="114300" distT="114300" distL="114300" distR="114300">
             <wp:extent cx="4159987" cy="2157413"/>
             <wp:effectExtent b="0" l="0" r="0" t="0"/>
-            <wp:docPr descr="Screen Shot 2015-03-24 at 9.45.11 PM.png" id="5" name="image14.png"/>
+            <wp:docPr descr="Screen Shot 2015-03-24 at 9.45.11 PM.png" id="5" name="image15.png"/>
             <a:graphic>
               <a:graphicData uri="http://schemas.openxmlformats.org/drawingml/2006/picture">
                 <pic:pic>
                   <pic:nvPicPr>
-                    <pic:cNvPr descr="Screen Shot 2015-03-24 at 9.45.11 PM.png" id="0" name="image14.png"/>
+                    <pic:cNvPr descr="Screen Shot 2015-03-24 at 9.45.11 PM.png" id="0" name="image15.png"/>
                     <pic:cNvPicPr preferRelativeResize="0"/>
                   </pic:nvPicPr>
                   <pic:blipFill>
@@ -2616,6 +2585,17 @@
       </w:pPr>
       <w:r>
         <w:rPr>
+          <w:rtl w:val="0"/>
+        </w:rPr>
+      </w:r>
+    </w:p>
+    <w:p>
+      <w:pPr>
+        <w:spacing w:line="360" w:lineRule="auto"/>
+        <w:contextualSpacing w:val="0"/>
+      </w:pPr>
+      <w:r>
+        <w:rPr>
           <w:sz w:val="32"/>
           <w:rtl w:val="0"/>
         </w:rPr>
@@ -2684,7 +2664,7 @@
           <w:sz w:val="24"/>
           <w:rtl w:val="0"/>
         </w:rPr>
-        <w:t xml:space="preserve">. Aplicațiile native reprezintă acele aplicații care sunt dezvoltate doar pentru telefoanele mobile, cele Web sunt cele care pot fi accesate sub forma de adresa URL, iar cele hibrid sunt aplicațiile cu suport de ambele părți.</w:t>
+        <w:t xml:space="preserve">. Aplicațiile native reprezintă acele aplicații care sunt dezvoltate doar pentru telefoanele mobile, cele Web sunt cele care pot fi accesate sub forma de adresă URL, iar cele hibrid sunt aplicațiile cu suport de ambele părți.</w:t>
       </w:r>
     </w:p>
     <w:p>
@@ -2698,12 +2678,12 @@
           <wp:inline distB="114300" distT="114300" distL="114300" distR="114300">
             <wp:extent cx="3044544" cy="1414463"/>
             <wp:effectExtent b="0" l="0" r="0" t="0"/>
-            <wp:docPr descr="Screen Shot 2015-03-24 at 9.47.05 PM.png" id="6" name="image15.png"/>
+            <wp:docPr descr="Screen Shot 2015-03-24 at 9.47.05 PM.png" id="6" name="image16.png"/>
             <a:graphic>
               <a:graphicData uri="http://schemas.openxmlformats.org/drawingml/2006/picture">
                 <pic:pic>
                   <pic:nvPicPr>
-                    <pic:cNvPr descr="Screen Shot 2015-03-24 at 9.47.05 PM.png" id="0" name="image15.png"/>
+                    <pic:cNvPr descr="Screen Shot 2015-03-24 at 9.47.05 PM.png" id="0" name="image16.png"/>
                     <pic:cNvPicPr preferRelativeResize="0"/>
                   </pic:nvPicPr>
                   <pic:blipFill>
@@ -2740,17 +2720,6 @@
       </w:pPr>
       <w:r>
         <w:rPr>
-          <w:rtl w:val="0"/>
-        </w:rPr>
-      </w:r>
-    </w:p>
-    <w:p>
-      <w:pPr>
-        <w:spacing w:line="360" w:lineRule="auto"/>
-        <w:contextualSpacing w:val="0"/>
-      </w:pPr>
-      <w:r>
-        <w:rPr>
           <w:b w:val="1"/>
           <w:sz w:val="32"/>
           <w:rtl w:val="0"/>
@@ -2845,7 +2814,7 @@
           <w:sz w:val="24"/>
           <w:rtl w:val="0"/>
         </w:rPr>
-        <w:t xml:space="preserve">Primul tip de proprietăți sunt construite in jurul claselor, si se referă la diferite acțiuni raportate între clase. Printre exemple enumerăm: </w:t>
+        <w:t xml:space="preserve">Primul tip de proprietăți sunt construite in jurul claselor, și se referă la diferite acțiuni raportate între clase. Printre exemple enumerăm: </w:t>
       </w:r>
     </w:p>
     <w:p>
@@ -3118,31 +3087,7 @@
     </w:p>
     <w:p>
       <w:pPr>
-        <w:spacing w:line="360" w:lineRule="auto"/>
-        <w:contextualSpacing w:val="0"/>
-      </w:pPr>
-      <w:r>
-        <w:rPr>
-          <w:sz w:val="24"/>
-          <w:rtl w:val="0"/>
-        </w:rPr>
-        <w:tab/>
-      </w:r>
-    </w:p>
-    <w:p>
-      <w:pPr>
-        <w:spacing w:line="360" w:lineRule="auto"/>
-        <w:contextualSpacing w:val="0"/>
-      </w:pPr>
-      <w:r>
-        <w:rPr>
-          <w:rtl w:val="0"/>
-        </w:rPr>
-      </w:r>
-    </w:p>
-    <w:p>
-      <w:pPr>
-        <w:spacing w:line="360" w:lineRule="auto"/>
+        <w:spacing w:line="240" w:lineRule="auto"/>
         <w:contextualSpacing w:val="0"/>
       </w:pPr>
       <w:r>
@@ -3176,12 +3121,12 @@
           <wp:inline distB="114300" distT="114300" distL="114300" distR="114300">
             <wp:extent cx="5424488" cy="2960618"/>
             <wp:effectExtent b="0" l="0" r="0" t="0"/>
-            <wp:docPr descr="Screen Shot 2015-03-23 at 11.11.29 PM.png" id="10" name="image19.png"/>
+            <wp:docPr descr="Screen Shot 2015-03-23 at 11.11.29 PM.png" id="10" name="image20.png"/>
             <a:graphic>
               <a:graphicData uri="http://schemas.openxmlformats.org/drawingml/2006/picture">
                 <pic:pic>
                   <pic:nvPicPr>
-                    <pic:cNvPr descr="Screen Shot 2015-03-23 at 11.11.29 PM.png" id="0" name="image19.png"/>
+                    <pic:cNvPr descr="Screen Shot 2015-03-23 at 11.11.29 PM.png" id="0" name="image20.png"/>
                     <pic:cNvPicPr preferRelativeResize="0"/>
                   </pic:nvPicPr>
                   <pic:blipFill>
@@ -3222,7 +3167,37 @@
           <w:rtl w:val="0"/>
         </w:rPr>
         <w:tab/>
-        <w:t xml:space="preserve">Menționăm că clasele Category si Producer nu au mai fost expandate, fiind mult mai numeroase ca număr de subclase și ar fi încărcat prea mult diagrama.</w:t>
+        <w:t xml:space="preserve">Menționăm că clasele </w:t>
+      </w:r>
+      <w:r>
+        <w:rPr>
+          <w:i w:val="1"/>
+          <w:sz w:val="24"/>
+          <w:rtl w:val="0"/>
+        </w:rPr>
+        <w:t xml:space="preserve">Category</w:t>
+      </w:r>
+      <w:r>
+        <w:rPr>
+          <w:sz w:val="24"/>
+          <w:rtl w:val="0"/>
+        </w:rPr>
+        <w:t xml:space="preserve"> si </w:t>
+      </w:r>
+      <w:r>
+        <w:rPr>
+          <w:i w:val="1"/>
+          <w:sz w:val="24"/>
+          <w:rtl w:val="0"/>
+        </w:rPr>
+        <w:t xml:space="preserve">Producer</w:t>
+      </w:r>
+      <w:r>
+        <w:rPr>
+          <w:sz w:val="24"/>
+          <w:rtl w:val="0"/>
+        </w:rPr>
+        <w:t xml:space="preserve"> nu au mai fost expandate, fiind mult mai numeroase ca număr de subclase și ar fi încărcat prea mult diagrama.</w:t>
       </w:r>
     </w:p>
     <w:p>
@@ -3307,12 +3282,12 @@
           <wp:inline distB="114300" distT="114300" distL="114300" distR="114300">
             <wp:extent cx="5531747" cy="3262313"/>
             <wp:effectExtent b="0" l="0" r="0" t="0"/>
-            <wp:docPr descr="Screen Shot 2015-03-23 at 11.23.16 PM.png" id="3" name="image12.png"/>
+            <wp:docPr descr="Screen Shot 2015-03-23 at 11.23.16 PM.png" id="3" name="image13.png"/>
             <a:graphic>
               <a:graphicData uri="http://schemas.openxmlformats.org/drawingml/2006/picture">
                 <pic:pic>
                   <pic:nvPicPr>
-                    <pic:cNvPr descr="Screen Shot 2015-03-23 at 11.23.16 PM.png" id="0" name="image12.png"/>
+                    <pic:cNvPr descr="Screen Shot 2015-03-23 at 11.23.16 PM.png" id="0" name="image13.png"/>
                     <pic:cNvPicPr preferRelativeResize="0"/>
                   </pic:nvPicPr>
                   <pic:blipFill>
@@ -3372,18 +3347,19 @@
       <w:pPr>
         <w:spacing w:line="360" w:lineRule="auto"/>
         <w:contextualSpacing w:val="0"/>
+        <w:jc w:val="center"/>
       </w:pPr>
       <w:r>
         <w:drawing>
           <wp:inline distB="114300" distT="114300" distL="114300" distR="114300">
             <wp:extent cx="5450992" cy="3214688"/>
             <wp:effectExtent b="0" l="0" r="0" t="0"/>
-            <wp:docPr descr="Screen Shot 2015-03-23 at 11.32.58 PM.png" id="4" name="image13.png"/>
+            <wp:docPr descr="Screen Shot 2015-03-23 at 11.32.58 PM.png" id="4" name="image14.png"/>
             <a:graphic>
               <a:graphicData uri="http://schemas.openxmlformats.org/drawingml/2006/picture">
                 <pic:pic>
                   <pic:nvPicPr>
-                    <pic:cNvPr descr="Screen Shot 2015-03-23 at 11.32.58 PM.png" id="0" name="image13.png"/>
+                    <pic:cNvPr descr="Screen Shot 2015-03-23 at 11.32.58 PM.png" id="0" name="image14.png"/>
                     <pic:cNvPicPr preferRelativeResize="0"/>
                   </pic:nvPicPr>
                   <pic:blipFill>
@@ -3438,12 +3414,12 @@
           <wp:inline distB="114300" distT="114300" distL="114300" distR="114300">
             <wp:extent cx="5129213" cy="3025152"/>
             <wp:effectExtent b="0" l="0" r="0" t="0"/>
-            <wp:docPr descr="Screen Shot 2015-03-23 at 11.59.57 PM.png" id="7" name="image16.png"/>
+            <wp:docPr descr="Screen Shot 2015-03-23 at 11.59.57 PM.png" id="7" name="image17.png"/>
             <a:graphic>
               <a:graphicData uri="http://schemas.openxmlformats.org/drawingml/2006/picture">
                 <pic:pic>
                   <pic:nvPicPr>
-                    <pic:cNvPr descr="Screen Shot 2015-03-23 at 11.59.57 PM.png" id="0" name="image16.png"/>
+                    <pic:cNvPr descr="Screen Shot 2015-03-23 at 11.59.57 PM.png" id="0" name="image17.png"/>
                     <pic:cNvPicPr preferRelativeResize="0"/>
                   </pic:nvPicPr>
                   <pic:blipFill>
@@ -3538,6 +3514,28 @@
           </wp:inline>
         </w:drawing>
       </w:r>
+      <w:r>
+        <w:rPr>
+          <w:rtl w:val="0"/>
+        </w:rPr>
+      </w:r>
+    </w:p>
+    <w:p>
+      <w:pPr>
+        <w:spacing w:line="360" w:lineRule="auto"/>
+        <w:contextualSpacing w:val="0"/>
+      </w:pPr>
+      <w:r>
+        <w:rPr>
+          <w:rtl w:val="0"/>
+        </w:rPr>
+      </w:r>
+    </w:p>
+    <w:p>
+      <w:pPr>
+        <w:spacing w:line="360" w:lineRule="auto"/>
+        <w:contextualSpacing w:val="0"/>
+      </w:pPr>
       <w:r>
         <w:rPr>
           <w:rtl w:val="0"/>

</xml_diff>

<commit_message>
added disjoint classes and other minor updates, also minor updates to the docs
</commit_message>
<xml_diff>
--- a/docs/Documentatie_Proiect_PWS_Ontologia_aplicatiilor_mobile-MelemciucMarius-Constantin_HasnaRobert.docx
+++ b/docs/Documentatie_Proiect_PWS_Ontologia_aplicatiilor_mobile-MelemciucMarius-Constantin_HasnaRobert.docx
@@ -321,7 +321,7 @@
           <w:sz w:val="28"/>
           <w:rtl w:val="0"/>
         </w:rPr>
-        <w:t xml:space="preserve">Clase și proprietăți………………………..……………………………...4</w:t>
+        <w:t xml:space="preserve">Clase și proprietăți………………………..……………………………..4</w:t>
       </w:r>
     </w:p>
     <w:p>
@@ -350,7 +350,7 @@
         </w:rPr>
         <w:tab/>
         <w:tab/>
-        <w:t xml:space="preserve">3.1.1 Categorie………………………………….…………..4</w:t>
+        <w:t xml:space="preserve">3.1.1 Categorie………………………………….……….....4</w:t>
       </w:r>
     </w:p>
     <w:p>
@@ -365,7 +365,7 @@
         </w:rPr>
         <w:tab/>
         <w:tab/>
-        <w:t xml:space="preserve">3.1.2 Device Access………………………….………….…6</w:t>
+        <w:t xml:space="preserve">3.1.2 Device Access………………………….……………6</w:t>
       </w:r>
     </w:p>
     <w:p>
@@ -2508,12 +2508,12 @@
           <wp:inline distB="114300" distT="114300" distL="114300" distR="114300">
             <wp:extent cx="4159987" cy="2157413"/>
             <wp:effectExtent b="0" l="0" r="0" t="0"/>
-            <wp:docPr descr="Screen Shot 2015-03-24 at 9.45.11 PM.png" id="5" name="image15.png"/>
+            <wp:docPr descr="Screen Shot 2015-03-24 at 9.45.11 PM.png" id="5" name="image14.png"/>
             <a:graphic>
               <a:graphicData uri="http://schemas.openxmlformats.org/drawingml/2006/picture">
                 <pic:pic>
                   <pic:nvPicPr>
-                    <pic:cNvPr descr="Screen Shot 2015-03-24 at 9.45.11 PM.png" id="0" name="image15.png"/>
+                    <pic:cNvPr descr="Screen Shot 2015-03-24 at 9.45.11 PM.png" id="0" name="image14.png"/>
                     <pic:cNvPicPr preferRelativeResize="0"/>
                   </pic:nvPicPr>
                   <pic:blipFill>
@@ -2678,12 +2678,12 @@
           <wp:inline distB="114300" distT="114300" distL="114300" distR="114300">
             <wp:extent cx="3044544" cy="1414463"/>
             <wp:effectExtent b="0" l="0" r="0" t="0"/>
-            <wp:docPr descr="Screen Shot 2015-03-24 at 9.47.05 PM.png" id="6" name="image16.png"/>
+            <wp:docPr descr="Screen Shot 2015-03-24 at 9.47.05 PM.png" id="6" name="image15.png"/>
             <a:graphic>
               <a:graphicData uri="http://schemas.openxmlformats.org/drawingml/2006/picture">
                 <pic:pic>
                   <pic:nvPicPr>
-                    <pic:cNvPr descr="Screen Shot 2015-03-24 at 9.47.05 PM.png" id="0" name="image16.png"/>
+                    <pic:cNvPr descr="Screen Shot 2015-03-24 at 9.47.05 PM.png" id="0" name="image15.png"/>
                     <pic:cNvPicPr preferRelativeResize="0"/>
                   </pic:nvPicPr>
                   <pic:blipFill>
@@ -2800,7 +2800,7 @@
           <w:sz w:val="24"/>
           <w:rtl w:val="0"/>
         </w:rPr>
-        <w:t xml:space="preserve">proprietăți de date</w:t>
+        <w:t xml:space="preserve">proprietăți-atribut</w:t>
       </w:r>
     </w:p>
     <w:p>
@@ -2962,7 +2962,7 @@
           <w:rtl w:val="0"/>
         </w:rPr>
         <w:tab/>
-        <w:t xml:space="preserve">Proprietățile de date se referă la informațiile despre obiectele individuale, printre care exemplificăm: </w:t>
+        <w:t xml:space="preserve">Proprietățile-atribut se referă la informațiile despre obiectele individuale, printre care exemplificăm: </w:t>
       </w:r>
     </w:p>
     <w:p>
@@ -3282,12 +3282,12 @@
           <wp:inline distB="114300" distT="114300" distL="114300" distR="114300">
             <wp:extent cx="5531747" cy="3262313"/>
             <wp:effectExtent b="0" l="0" r="0" t="0"/>
-            <wp:docPr descr="Screen Shot 2015-03-23 at 11.23.16 PM.png" id="3" name="image13.png"/>
+            <wp:docPr descr="Screen Shot 2015-03-23 at 11.23.16 PM.png" id="3" name="image10.png"/>
             <a:graphic>
               <a:graphicData uri="http://schemas.openxmlformats.org/drawingml/2006/picture">
                 <pic:pic>
                   <pic:nvPicPr>
-                    <pic:cNvPr descr="Screen Shot 2015-03-23 at 11.23.16 PM.png" id="0" name="image13.png"/>
+                    <pic:cNvPr descr="Screen Shot 2015-03-23 at 11.23.16 PM.png" id="0" name="image10.png"/>
                     <pic:cNvPicPr preferRelativeResize="0"/>
                   </pic:nvPicPr>
                   <pic:blipFill>
@@ -3354,12 +3354,12 @@
           <wp:inline distB="114300" distT="114300" distL="114300" distR="114300">
             <wp:extent cx="5450992" cy="3214688"/>
             <wp:effectExtent b="0" l="0" r="0" t="0"/>
-            <wp:docPr descr="Screen Shot 2015-03-23 at 11.32.58 PM.png" id="4" name="image14.png"/>
+            <wp:docPr descr="Screen Shot 2015-03-23 at 11.32.58 PM.png" id="4" name="image13.png"/>
             <a:graphic>
               <a:graphicData uri="http://schemas.openxmlformats.org/drawingml/2006/picture">
                 <pic:pic>
                   <pic:nvPicPr>
-                    <pic:cNvPr descr="Screen Shot 2015-03-23 at 11.32.58 PM.png" id="0" name="image14.png"/>
+                    <pic:cNvPr descr="Screen Shot 2015-03-23 at 11.32.58 PM.png" id="0" name="image13.png"/>
                     <pic:cNvPicPr preferRelativeResize="0"/>
                   </pic:nvPicPr>
                   <pic:blipFill>

</xml_diff>